<commit_message>
update CV + added projects documents
</commit_message>
<xml_diff>
--- a/src/assets/docs/CV.docx
+++ b/src/assets/docs/CV.docx
@@ -522,7 +522,27 @@
                                     <w:sz w:val="34"/>
                                     <w:szCs w:val="34"/>
                                   </w:rPr>
-                                  <w:t>UI designer</w:t>
+                                  <w:t xml:space="preserve">UI </w:t>
+                                </w:r>
+                                <w:r>
+                                  <w:rPr>
+                                    <w:rFonts w:ascii="Berlin Sans FB Demi" w:hAnsi="Berlin Sans FB Demi" w:cstheme="minorHAnsi"/>
+                                    <w:b/>
+                                    <w:color w:val="1F4E79" w:themeColor="accent1" w:themeShade="80"/>
+                                    <w:sz w:val="34"/>
+                                    <w:szCs w:val="34"/>
+                                  </w:rPr>
+                                  <w:t>D</w:t>
+                                </w:r>
+                                <w:r>
+                                  <w:rPr>
+                                    <w:rFonts w:ascii="Berlin Sans FB Demi" w:hAnsi="Berlin Sans FB Demi" w:cstheme="minorHAnsi"/>
+                                    <w:b/>
+                                    <w:color w:val="1F4E79" w:themeColor="accent1" w:themeShade="80"/>
+                                    <w:sz w:val="34"/>
+                                    <w:szCs w:val="34"/>
+                                  </w:rPr>
+                                  <w:t>esigner</w:t>
                                 </w:r>
                               </w:p>
                               <w:p>
@@ -612,7 +632,7 @@
                                 </w:rPr>
                                 <w:t xml:space="preserve"> </w:t>
                               </w:r>
-                              <w:proofErr w:type="gramStart"/>
+                              <w:proofErr w:type="spellStart"/>
                               <w:r>
                                 <w:rPr>
                                   <w:rFonts w:asciiTheme="majorHAnsi" w:eastAsiaTheme="minorEastAsia" w:hAnsiTheme="majorHAnsi" w:cstheme="majorHAnsi"/>
@@ -620,9 +640,9 @@
                                   <w:sz w:val="24"/>
                                   <w:szCs w:val="24"/>
                                 </w:rPr>
-                                <w:t>Gennaio</w:t>
+                                <w:t>January</w:t>
                               </w:r>
-                              <w:proofErr w:type="gramEnd"/>
+                              <w:proofErr w:type="spellEnd"/>
                               <w:r>
                                 <w:rPr>
                                   <w:rFonts w:asciiTheme="majorHAnsi" w:eastAsiaTheme="minorEastAsia" w:hAnsiTheme="majorHAnsi" w:cstheme="majorHAnsi"/>
@@ -630,7 +650,36 @@
                                   <w:sz w:val="24"/>
                                   <w:szCs w:val="24"/>
                                 </w:rPr>
-                                <w:t xml:space="preserve"> 2022 – present</w:t>
+                                <w:t xml:space="preserve"> 2022 – </w:t>
+                              </w:r>
+                              <w:proofErr w:type="spellStart"/>
+                              <w:r>
+                                <w:rPr>
+                                  <w:rFonts w:asciiTheme="majorHAnsi" w:eastAsiaTheme="minorEastAsia" w:hAnsiTheme="majorHAnsi" w:cstheme="majorHAnsi"/>
+                                  <w:color w:val="8496B0" w:themeColor="text2" w:themeTint="99"/>
+                                  <w:sz w:val="24"/>
+                                  <w:szCs w:val="24"/>
+                                </w:rPr>
+                                <w:t>Feb</w:t>
+                              </w:r>
+                              <w:r>
+                                <w:rPr>
+                                  <w:rFonts w:asciiTheme="majorHAnsi" w:eastAsiaTheme="minorEastAsia" w:hAnsiTheme="majorHAnsi" w:cstheme="majorHAnsi"/>
+                                  <w:color w:val="8496B0" w:themeColor="text2" w:themeTint="99"/>
+                                  <w:sz w:val="24"/>
+                                  <w:szCs w:val="24"/>
+                                </w:rPr>
+                                <w:t>ruary</w:t>
+                              </w:r>
+                              <w:proofErr w:type="spellEnd"/>
+                              <w:r>
+                                <w:rPr>
+                                  <w:rFonts w:asciiTheme="majorHAnsi" w:eastAsiaTheme="minorEastAsia" w:hAnsiTheme="majorHAnsi" w:cstheme="majorHAnsi"/>
+                                  <w:color w:val="8496B0" w:themeColor="text2" w:themeTint="99"/>
+                                  <w:sz w:val="24"/>
+                                  <w:szCs w:val="24"/>
+                                </w:rPr>
+                                <w:t xml:space="preserve"> 2023</w:t>
                               </w:r>
                             </w:p>
                             <w:p>
@@ -657,6 +706,10 @@
             <w:pict>
               <v:group w14:anchorId="2B308665" id="Gruppo 16" o:spid="_x0000_s1027" style="position:absolute;margin-left:168.95pt;margin-top:124.7pt;width:246.15pt;height:129.45pt;z-index:251664383" coordsize="31258,16440" o:gfxdata="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">
                 <v:group id="Gruppo 15" o:spid="_x0000_s1028" style="position:absolute;width:31258;height:16440" coordsize="31258,16440" o:gfxdata="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">
+                  <v:shapetype id="_x0000_t202" coordsize="21600,21600" o:spt="202" path="m,l,21600r21600,l21600,xe">
+                    <v:stroke joinstyle="miter"/>
+                    <v:path gradientshapeok="t" o:connecttype="rect"/>
+                  </v:shapetype>
                   <v:shape id="Casella di testo 5" o:spid="_x0000_s1029" type="#_x0000_t202" style="position:absolute;width:18819;height:4784;visibility:visible;mso-wrap-style:square;v-text-anchor:top" o:gfxdata="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" fillcolor="white [3201]" stroked="f" strokeweight=".5pt">
                     <v:textbox>
                       <w:txbxContent>
@@ -702,7 +755,27 @@
                               <w:sz w:val="34"/>
                               <w:szCs w:val="34"/>
                             </w:rPr>
-                            <w:t>UI designer</w:t>
+                            <w:t xml:space="preserve">UI </w:t>
+                          </w:r>
+                          <w:r>
+                            <w:rPr>
+                              <w:rFonts w:ascii="Berlin Sans FB Demi" w:hAnsi="Berlin Sans FB Demi" w:cstheme="minorHAnsi"/>
+                              <w:b/>
+                              <w:color w:val="1F4E79" w:themeColor="accent1" w:themeShade="80"/>
+                              <w:sz w:val="34"/>
+                              <w:szCs w:val="34"/>
+                            </w:rPr>
+                            <w:t>D</w:t>
+                          </w:r>
+                          <w:r>
+                            <w:rPr>
+                              <w:rFonts w:ascii="Berlin Sans FB Demi" w:hAnsi="Berlin Sans FB Demi" w:cstheme="minorHAnsi"/>
+                              <w:b/>
+                              <w:color w:val="1F4E79" w:themeColor="accent1" w:themeShade="80"/>
+                              <w:sz w:val="34"/>
+                              <w:szCs w:val="34"/>
+                            </w:rPr>
+                            <w:t>esigner</w:t>
                           </w:r>
                         </w:p>
                         <w:p>
@@ -756,7 +829,7 @@
                           </w:rPr>
                           <w:t xml:space="preserve"> </w:t>
                         </w:r>
-                        <w:proofErr w:type="gramStart"/>
+                        <w:proofErr w:type="spellStart"/>
                         <w:r>
                           <w:rPr>
                             <w:rFonts w:asciiTheme="majorHAnsi" w:eastAsiaTheme="minorEastAsia" w:hAnsiTheme="majorHAnsi" w:cstheme="majorHAnsi"/>
@@ -764,9 +837,9 @@
                             <w:sz w:val="24"/>
                             <w:szCs w:val="24"/>
                           </w:rPr>
-                          <w:t>Gennaio</w:t>
+                          <w:t>January</w:t>
                         </w:r>
-                        <w:proofErr w:type="gramEnd"/>
+                        <w:proofErr w:type="spellEnd"/>
                         <w:r>
                           <w:rPr>
                             <w:rFonts w:asciiTheme="majorHAnsi" w:eastAsiaTheme="minorEastAsia" w:hAnsiTheme="majorHAnsi" w:cstheme="majorHAnsi"/>
@@ -774,7 +847,36 @@
                             <w:sz w:val="24"/>
                             <w:szCs w:val="24"/>
                           </w:rPr>
-                          <w:t xml:space="preserve"> 2022 – present</w:t>
+                          <w:t xml:space="preserve"> 2022 – </w:t>
+                        </w:r>
+                        <w:proofErr w:type="spellStart"/>
+                        <w:r>
+                          <w:rPr>
+                            <w:rFonts w:asciiTheme="majorHAnsi" w:eastAsiaTheme="minorEastAsia" w:hAnsiTheme="majorHAnsi" w:cstheme="majorHAnsi"/>
+                            <w:color w:val="8496B0" w:themeColor="text2" w:themeTint="99"/>
+                            <w:sz w:val="24"/>
+                            <w:szCs w:val="24"/>
+                          </w:rPr>
+                          <w:t>Feb</w:t>
+                        </w:r>
+                        <w:r>
+                          <w:rPr>
+                            <w:rFonts w:asciiTheme="majorHAnsi" w:eastAsiaTheme="minorEastAsia" w:hAnsiTheme="majorHAnsi" w:cstheme="majorHAnsi"/>
+                            <w:color w:val="8496B0" w:themeColor="text2" w:themeTint="99"/>
+                            <w:sz w:val="24"/>
+                            <w:szCs w:val="24"/>
+                          </w:rPr>
+                          <w:t>ruary</w:t>
+                        </w:r>
+                        <w:proofErr w:type="spellEnd"/>
+                        <w:r>
+                          <w:rPr>
+                            <w:rFonts w:asciiTheme="majorHAnsi" w:eastAsiaTheme="minorEastAsia" w:hAnsiTheme="majorHAnsi" w:cstheme="majorHAnsi"/>
+                            <w:color w:val="8496B0" w:themeColor="text2" w:themeTint="99"/>
+                            <w:sz w:val="24"/>
+                            <w:szCs w:val="24"/>
+                          </w:rPr>
+                          <w:t xml:space="preserve"> 2023</w:t>
                         </w:r>
                       </w:p>
                       <w:p>
@@ -1345,27 +1447,7 @@
                                 <w:sz w:val="18"/>
                                 <w:lang w:val="en-US"/>
                               </w:rPr>
-                              <w:t xml:space="preserve">My name is </w:t>
-                            </w:r>
-                            <w:proofErr w:type="spellStart"/>
-                            <w:r>
-                              <w:rPr>
-                                <w:rFonts w:ascii="Segoe UI Variable Display" w:hAnsi="Segoe UI Variable Display"/>
-                                <w:color w:val="1F4E79" w:themeColor="accent1" w:themeShade="80"/>
-                                <w:sz w:val="18"/>
-                                <w:lang w:val="en-US"/>
-                              </w:rPr>
-                              <w:t>Giorgia</w:t>
-                            </w:r>
-                            <w:proofErr w:type="spellEnd"/>
-                            <w:r>
-                              <w:rPr>
-                                <w:rFonts w:ascii="Segoe UI Variable Display" w:hAnsi="Segoe UI Variable Display"/>
-                                <w:color w:val="1F4E79" w:themeColor="accent1" w:themeShade="80"/>
-                                <w:sz w:val="18"/>
-                                <w:lang w:val="en-US"/>
-                              </w:rPr>
-                              <w:t xml:space="preserve"> and one of my biggest passions is graphic design.</w:t>
+                              <w:t>My name is Giorgia and one of my biggest passions is graphic design.</w:t>
                             </w:r>
                           </w:p>
                           <w:p>
@@ -1404,7 +1486,25 @@
                                 <w:sz w:val="18"/>
                                 <w:lang w:val="en-US"/>
                               </w:rPr>
-                              <w:t xml:space="preserve"> I have decided to start a road to become a UX/UI designer and follow my true passion.</w:t>
+                              <w:t xml:space="preserve"> I have decided to start </w:t>
+                            </w:r>
+                            <w:r>
+                              <w:rPr>
+                                <w:rFonts w:ascii="Segoe UI Variable Display" w:hAnsi="Segoe UI Variable Display"/>
+                                <w:color w:val="1F4E79" w:themeColor="accent1" w:themeShade="80"/>
+                                <w:sz w:val="18"/>
+                                <w:lang w:val="en-US"/>
+                              </w:rPr>
+                              <w:t>the</w:t>
+                            </w:r>
+                            <w:r>
+                              <w:rPr>
+                                <w:rFonts w:ascii="Segoe UI Variable Display" w:hAnsi="Segoe UI Variable Display"/>
+                                <w:color w:val="1F4E79" w:themeColor="accent1" w:themeShade="80"/>
+                                <w:sz w:val="18"/>
+                                <w:lang w:val="en-US"/>
+                              </w:rPr>
+                              <w:t xml:space="preserve"> road to become a UI designer and follow my true passion.</w:t>
                             </w:r>
                           </w:p>
                         </w:txbxContent>
@@ -1448,27 +1548,7 @@
                           <w:sz w:val="18"/>
                           <w:lang w:val="en-US"/>
                         </w:rPr>
-                        <w:t xml:space="preserve">My name is </w:t>
-                      </w:r>
-                      <w:proofErr w:type="spellStart"/>
-                      <w:r>
-                        <w:rPr>
-                          <w:rFonts w:ascii="Segoe UI Variable Display" w:hAnsi="Segoe UI Variable Display"/>
-                          <w:color w:val="1F4E79" w:themeColor="accent1" w:themeShade="80"/>
-                          <w:sz w:val="18"/>
-                          <w:lang w:val="en-US"/>
-                        </w:rPr>
-                        <w:t>Giorgia</w:t>
-                      </w:r>
-                      <w:proofErr w:type="spellEnd"/>
-                      <w:r>
-                        <w:rPr>
-                          <w:rFonts w:ascii="Segoe UI Variable Display" w:hAnsi="Segoe UI Variable Display"/>
-                          <w:color w:val="1F4E79" w:themeColor="accent1" w:themeShade="80"/>
-                          <w:sz w:val="18"/>
-                          <w:lang w:val="en-US"/>
-                        </w:rPr>
-                        <w:t xml:space="preserve"> and one of my biggest passions is graphic design.</w:t>
+                        <w:t>My name is Giorgia and one of my biggest passions is graphic design.</w:t>
                       </w:r>
                     </w:p>
                     <w:p>
@@ -1507,7 +1587,25 @@
                           <w:sz w:val="18"/>
                           <w:lang w:val="en-US"/>
                         </w:rPr>
-                        <w:t xml:space="preserve"> I have decided to start a road to become a UX/UI designer and follow my true passion.</w:t>
+                        <w:t xml:space="preserve"> I have decided to start </w:t>
+                      </w:r>
+                      <w:r>
+                        <w:rPr>
+                          <w:rFonts w:ascii="Segoe UI Variable Display" w:hAnsi="Segoe UI Variable Display"/>
+                          <w:color w:val="1F4E79" w:themeColor="accent1" w:themeShade="80"/>
+                          <w:sz w:val="18"/>
+                          <w:lang w:val="en-US"/>
+                        </w:rPr>
+                        <w:t>the</w:t>
+                      </w:r>
+                      <w:r>
+                        <w:rPr>
+                          <w:rFonts w:ascii="Segoe UI Variable Display" w:hAnsi="Segoe UI Variable Display"/>
+                          <w:color w:val="1F4E79" w:themeColor="accent1" w:themeShade="80"/>
+                          <w:sz w:val="18"/>
+                          <w:lang w:val="en-US"/>
+                        </w:rPr>
+                        <w:t xml:space="preserve"> road to become a UI designer and follow my true passion.</w:t>
                       </w:r>
                     </w:p>
                   </w:txbxContent>
@@ -1583,94 +1681,248 @@
                               <w:rPr>
                                 <w:rFonts w:ascii="Segoe UI Variable Display" w:hAnsi="Segoe UI Variable Display"/>
                                 <w:color w:val="1F4E79" w:themeColor="accent1" w:themeShade="80"/>
+                                <w:lang w:val="en-US"/>
                               </w:rPr>
                             </w:pPr>
-                            <w:proofErr w:type="spellStart"/>
                             <w:r>
                               <w:rPr>
                                 <w:rFonts w:ascii="Segoe UI Variable Display" w:eastAsiaTheme="minorEastAsia" w:hAnsi="Segoe UI Variable Display"/>
                                 <w:color w:val="1F4E79" w:themeColor="accent1" w:themeShade="80"/>
-                              </w:rPr>
-                              <w:t>Copywriting</w:t>
-                            </w:r>
-                            <w:proofErr w:type="spellEnd"/>
+                                <w:lang w:val="en-US"/>
+                              </w:rPr>
+                              <w:t>U</w:t>
+                            </w:r>
                             <w:r>
                               <w:rPr>
                                 <w:rFonts w:ascii="Segoe UI Variable Display" w:eastAsiaTheme="minorEastAsia" w:hAnsi="Segoe UI Variable Display"/>
                                 <w:color w:val="1F4E79" w:themeColor="accent1" w:themeShade="80"/>
+                                <w:lang w:val="en-US"/>
+                              </w:rPr>
+                              <w:t xml:space="preserve">ser </w:t>
+                            </w:r>
+                            <w:r>
+                              <w:rPr>
+                                <w:rFonts w:ascii="Segoe UI Variable Display" w:eastAsiaTheme="minorEastAsia" w:hAnsi="Segoe UI Variable Display"/>
+                                <w:color w:val="1F4E79" w:themeColor="accent1" w:themeShade="80"/>
+                                <w:lang w:val="en-US"/>
+                              </w:rPr>
+                              <w:t>I</w:t>
+                            </w:r>
+                            <w:r>
+                              <w:rPr>
+                                <w:rFonts w:ascii="Segoe UI Variable Display" w:eastAsiaTheme="minorEastAsia" w:hAnsi="Segoe UI Variable Display"/>
+                                <w:color w:val="1F4E79" w:themeColor="accent1" w:themeShade="80"/>
+                                <w:lang w:val="en-US"/>
+                              </w:rPr>
+                              <w:t>nterface</w:t>
+                            </w:r>
+                            <w:r>
+                              <w:rPr>
+                                <w:rFonts w:ascii="Segoe UI Variable Display" w:eastAsiaTheme="minorEastAsia" w:hAnsi="Segoe UI Variable Display"/>
+                                <w:color w:val="1F4E79" w:themeColor="accent1" w:themeShade="80"/>
+                                <w:lang w:val="en-US"/>
                               </w:rPr>
                               <w:t xml:space="preserve">, </w:t>
                             </w:r>
-                            <w:proofErr w:type="spellStart"/>
                             <w:r>
                               <w:rPr>
                                 <w:rFonts w:ascii="Segoe UI Variable Display" w:eastAsiaTheme="minorEastAsia" w:hAnsi="Segoe UI Variable Display"/>
                                 <w:color w:val="1F4E79" w:themeColor="accent1" w:themeShade="80"/>
-                              </w:rPr>
-                              <w:t>grafic</w:t>
-                            </w:r>
-                            <w:proofErr w:type="spellEnd"/>
+                                <w:lang w:val="en-US"/>
+                              </w:rPr>
+                              <w:t>G</w:t>
+                            </w:r>
                             <w:r>
                               <w:rPr>
                                 <w:rFonts w:ascii="Segoe UI Variable Display" w:eastAsiaTheme="minorEastAsia" w:hAnsi="Segoe UI Variable Display"/>
                                 <w:color w:val="1F4E79" w:themeColor="accent1" w:themeShade="80"/>
+                                <w:lang w:val="en-US"/>
+                              </w:rPr>
+                              <w:t>raphic</w:t>
+                            </w:r>
+                            <w:r>
+                              <w:rPr>
+                                <w:rFonts w:ascii="Segoe UI Variable Display" w:eastAsiaTheme="minorEastAsia" w:hAnsi="Segoe UI Variable Display"/>
+                                <w:color w:val="1F4E79" w:themeColor="accent1" w:themeShade="80"/>
+                                <w:lang w:val="en-US"/>
+                              </w:rPr>
+                              <w:t>,</w:t>
+                            </w:r>
+                            <w:r>
+                              <w:rPr>
+                                <w:rFonts w:ascii="Segoe UI Variable Display" w:eastAsiaTheme="minorEastAsia" w:hAnsi="Segoe UI Variable Display"/>
+                                <w:color w:val="1F4E79" w:themeColor="accent1" w:themeShade="80"/>
+                                <w:lang w:val="en-US"/>
+                              </w:rPr>
+                              <w:t xml:space="preserve"> W</w:t>
+                            </w:r>
+                            <w:r>
+                              <w:rPr>
+                                <w:rFonts w:ascii="Segoe UI Variable Display" w:eastAsiaTheme="minorEastAsia" w:hAnsi="Segoe UI Variable Display"/>
+                                <w:color w:val="1F4E79" w:themeColor="accent1" w:themeShade="80"/>
+                                <w:lang w:val="en-US"/>
+                              </w:rPr>
+                              <w:t>ireframing</w:t>
+                            </w:r>
+                            <w:r>
+                              <w:rPr>
+                                <w:rFonts w:ascii="Segoe UI Variable Display" w:eastAsiaTheme="minorEastAsia" w:hAnsi="Segoe UI Variable Display"/>
+                                <w:color w:val="1F4E79" w:themeColor="accent1" w:themeShade="80"/>
+                                <w:lang w:val="en-US"/>
+                              </w:rPr>
+                              <w:t>,</w:t>
+                            </w:r>
+                            <w:r>
+                              <w:rPr>
+                                <w:rFonts w:ascii="Segoe UI Variable Display" w:eastAsiaTheme="minorEastAsia" w:hAnsi="Segoe UI Variable Display"/>
+                                <w:color w:val="1F4E79" w:themeColor="accent1" w:themeShade="80"/>
+                                <w:lang w:val="en-US"/>
+                              </w:rPr>
+                              <w:t xml:space="preserve"> </w:t>
+                            </w:r>
+                            <w:r>
+                              <w:rPr>
+                                <w:rFonts w:ascii="Segoe UI Variable Display" w:eastAsiaTheme="minorEastAsia" w:hAnsi="Segoe UI Variable Display"/>
+                                <w:color w:val="1F4E79" w:themeColor="accent1" w:themeShade="80"/>
+                                <w:lang w:val="en-US"/>
+                              </w:rPr>
+                              <w:t>D</w:t>
+                            </w:r>
+                            <w:r>
+                              <w:rPr>
+                                <w:rFonts w:ascii="Segoe UI Variable Display" w:eastAsiaTheme="minorEastAsia" w:hAnsi="Segoe UI Variable Display"/>
+                                <w:color w:val="1F4E79" w:themeColor="accent1" w:themeShade="80"/>
+                                <w:lang w:val="en-US"/>
+                              </w:rPr>
+                              <w:t>iscovery</w:t>
+                            </w:r>
+                            <w:r>
+                              <w:rPr>
+                                <w:rFonts w:ascii="Segoe UI Variable Display" w:eastAsiaTheme="minorEastAsia" w:hAnsi="Segoe UI Variable Display"/>
+                                <w:color w:val="1F4E79" w:themeColor="accent1" w:themeShade="80"/>
+                                <w:lang w:val="en-US"/>
                               </w:rPr>
                               <w:t xml:space="preserve">, </w:t>
                             </w:r>
-                            <w:proofErr w:type="spellStart"/>
                             <w:r>
                               <w:rPr>
                                 <w:rFonts w:ascii="Segoe UI Variable Display" w:eastAsiaTheme="minorEastAsia" w:hAnsi="Segoe UI Variable Display"/>
                                 <w:color w:val="1F4E79" w:themeColor="accent1" w:themeShade="80"/>
-                              </w:rPr>
-                              <w:t>discovery</w:t>
-                            </w:r>
-                            <w:proofErr w:type="spellEnd"/>
+                                <w:lang w:val="en-US"/>
+                              </w:rPr>
+                              <w:t>Copywriting,</w:t>
+                            </w:r>
                             <w:r>
                               <w:rPr>
                                 <w:rFonts w:ascii="Segoe UI Variable Display" w:eastAsiaTheme="minorEastAsia" w:hAnsi="Segoe UI Variable Display"/>
                                 <w:color w:val="1F4E79" w:themeColor="accent1" w:themeShade="80"/>
-                              </w:rPr>
-                              <w:t xml:space="preserve">, </w:t>
-                            </w:r>
-                            <w:proofErr w:type="spellStart"/>
+                                <w:lang w:val="en-US"/>
+                              </w:rPr>
+                              <w:t xml:space="preserve"> D</w:t>
+                            </w:r>
                             <w:r>
                               <w:rPr>
                                 <w:rFonts w:ascii="Segoe UI Variable Display" w:eastAsiaTheme="minorEastAsia" w:hAnsi="Segoe UI Variable Display"/>
                                 <w:color w:val="1F4E79" w:themeColor="accent1" w:themeShade="80"/>
-                              </w:rPr>
-                              <w:t>wireframing</w:t>
-                            </w:r>
-                            <w:proofErr w:type="spellEnd"/>
+                                <w:lang w:val="en-US"/>
+                              </w:rPr>
+                              <w:t xml:space="preserve">esign </w:t>
+                            </w:r>
                             <w:r>
                               <w:rPr>
                                 <w:rFonts w:ascii="Segoe UI Variable Display" w:eastAsiaTheme="minorEastAsia" w:hAnsi="Segoe UI Variable Display"/>
                                 <w:color w:val="1F4E79" w:themeColor="accent1" w:themeShade="80"/>
-                              </w:rPr>
-                              <w:t xml:space="preserve">, user </w:t>
-                            </w:r>
-                            <w:proofErr w:type="spellStart"/>
+                                <w:lang w:val="en-US"/>
+                              </w:rPr>
+                              <w:t>&amp;</w:t>
+                            </w:r>
                             <w:r>
                               <w:rPr>
                                 <w:rFonts w:ascii="Segoe UI Variable Display" w:eastAsiaTheme="minorEastAsia" w:hAnsi="Segoe UI Variable Display"/>
                                 <w:color w:val="1F4E79" w:themeColor="accent1" w:themeShade="80"/>
-                              </w:rPr>
-                              <w:t>interface</w:t>
-                            </w:r>
-                            <w:proofErr w:type="spellEnd"/>
+                                <w:lang w:val="en-US"/>
+                              </w:rPr>
+                              <w:t xml:space="preserve"> </w:t>
+                            </w:r>
                             <w:r>
                               <w:rPr>
                                 <w:rFonts w:ascii="Segoe UI Variable Display" w:eastAsiaTheme="minorEastAsia" w:hAnsi="Segoe UI Variable Display"/>
                                 <w:color w:val="1F4E79" w:themeColor="accent1" w:themeShade="80"/>
-                              </w:rPr>
-                              <w:t>, design e sviluppo, HTML e CSS</w:t>
+                                <w:lang w:val="en-US"/>
+                              </w:rPr>
+                              <w:t>Development</w:t>
                             </w:r>
                             <w:r>
                               <w:rPr>
                                 <w:rFonts w:ascii="Segoe UI Variable Display" w:eastAsiaTheme="minorEastAsia" w:hAnsi="Segoe UI Variable Display"/>
                                 <w:color w:val="1F4E79" w:themeColor="accent1" w:themeShade="80"/>
+                                <w:lang w:val="en-US"/>
+                              </w:rPr>
+                              <w:t>, HTML e CSS</w:t>
+                            </w:r>
+                            <w:r>
+                              <w:rPr>
+                                <w:rFonts w:ascii="Segoe UI Variable Display" w:eastAsiaTheme="minorEastAsia" w:hAnsi="Segoe UI Variable Display"/>
+                                <w:color w:val="1F4E79" w:themeColor="accent1" w:themeShade="80"/>
+                                <w:lang w:val="en-US"/>
                               </w:rPr>
                               <w:t>.</w:t>
+                            </w:r>
+                            <w:r>
+                              <w:rPr>
+                                <w:rFonts w:ascii="Segoe UI Variable Display" w:eastAsiaTheme="minorEastAsia" w:hAnsi="Segoe UI Variable Display"/>
+                                <w:color w:val="1F4E79" w:themeColor="accent1" w:themeShade="80"/>
+                                <w:lang w:val="en-US"/>
+                              </w:rPr>
+                              <w:softHyphen/>
+                            </w:r>
+                            <w:r>
+                              <w:rPr>
+                                <w:rFonts w:ascii="Segoe UI Variable Display" w:eastAsiaTheme="minorEastAsia" w:hAnsi="Segoe UI Variable Display"/>
+                                <w:color w:val="1F4E79" w:themeColor="accent1" w:themeShade="80"/>
+                                <w:lang w:val="en-US"/>
+                              </w:rPr>
+                              <w:softHyphen/>
+                            </w:r>
+                            <w:r>
+                              <w:rPr>
+                                <w:rFonts w:ascii="Segoe UI Variable Display" w:eastAsiaTheme="minorEastAsia" w:hAnsi="Segoe UI Variable Display"/>
+                                <w:color w:val="1F4E79" w:themeColor="accent1" w:themeShade="80"/>
+                                <w:lang w:val="en-US"/>
+                              </w:rPr>
+                              <w:softHyphen/>
+                            </w:r>
+                            <w:r>
+                              <w:rPr>
+                                <w:rFonts w:ascii="Segoe UI Variable Display" w:eastAsiaTheme="minorEastAsia" w:hAnsi="Segoe UI Variable Display"/>
+                                <w:color w:val="1F4E79" w:themeColor="accent1" w:themeShade="80"/>
+                                <w:lang w:val="en-US"/>
+                              </w:rPr>
+                              <w:softHyphen/>
+                            </w:r>
+                            <w:r>
+                              <w:rPr>
+                                <w:rFonts w:ascii="Segoe UI Variable Display" w:eastAsiaTheme="minorEastAsia" w:hAnsi="Segoe UI Variable Display"/>
+                                <w:color w:val="1F4E79" w:themeColor="accent1" w:themeShade="80"/>
+                                <w:lang w:val="en-US"/>
+                              </w:rPr>
+                              <w:softHyphen/>
+                            </w:r>
+                            <w:r>
+                              <w:rPr>
+                                <w:rFonts w:ascii="Segoe UI Variable Display" w:eastAsiaTheme="minorEastAsia" w:hAnsi="Segoe UI Variable Display"/>
+                                <w:color w:val="1F4E79" w:themeColor="accent1" w:themeShade="80"/>
+                                <w:lang w:val="en-US"/>
+                              </w:rPr>
+                              <w:softHyphen/>
+                            </w:r>
+                            <w:r>
+                              <w:rPr>
+                                <w:rFonts w:ascii="Segoe UI Variable Display" w:eastAsiaTheme="minorEastAsia" w:hAnsi="Segoe UI Variable Display"/>
+                                <w:color w:val="1F4E79" w:themeColor="accent1" w:themeShade="80"/>
+                                <w:lang w:val="en-US"/>
+                              </w:rPr>
+                              <w:softHyphen/>
                             </w:r>
                           </w:p>
                         </w:txbxContent>
@@ -1704,94 +1956,248 @@
                         <w:rPr>
                           <w:rFonts w:ascii="Segoe UI Variable Display" w:hAnsi="Segoe UI Variable Display"/>
                           <w:color w:val="1F4E79" w:themeColor="accent1" w:themeShade="80"/>
+                          <w:lang w:val="en-US"/>
                         </w:rPr>
                       </w:pPr>
-                      <w:proofErr w:type="spellStart"/>
                       <w:r>
                         <w:rPr>
                           <w:rFonts w:ascii="Segoe UI Variable Display" w:eastAsiaTheme="minorEastAsia" w:hAnsi="Segoe UI Variable Display"/>
                           <w:color w:val="1F4E79" w:themeColor="accent1" w:themeShade="80"/>
-                        </w:rPr>
-                        <w:t>Copywriting</w:t>
-                      </w:r>
-                      <w:proofErr w:type="spellEnd"/>
+                          <w:lang w:val="en-US"/>
+                        </w:rPr>
+                        <w:t>U</w:t>
+                      </w:r>
                       <w:r>
                         <w:rPr>
                           <w:rFonts w:ascii="Segoe UI Variable Display" w:eastAsiaTheme="minorEastAsia" w:hAnsi="Segoe UI Variable Display"/>
                           <w:color w:val="1F4E79" w:themeColor="accent1" w:themeShade="80"/>
+                          <w:lang w:val="en-US"/>
+                        </w:rPr>
+                        <w:t xml:space="preserve">ser </w:t>
+                      </w:r>
+                      <w:r>
+                        <w:rPr>
+                          <w:rFonts w:ascii="Segoe UI Variable Display" w:eastAsiaTheme="minorEastAsia" w:hAnsi="Segoe UI Variable Display"/>
+                          <w:color w:val="1F4E79" w:themeColor="accent1" w:themeShade="80"/>
+                          <w:lang w:val="en-US"/>
+                        </w:rPr>
+                        <w:t>I</w:t>
+                      </w:r>
+                      <w:r>
+                        <w:rPr>
+                          <w:rFonts w:ascii="Segoe UI Variable Display" w:eastAsiaTheme="minorEastAsia" w:hAnsi="Segoe UI Variable Display"/>
+                          <w:color w:val="1F4E79" w:themeColor="accent1" w:themeShade="80"/>
+                          <w:lang w:val="en-US"/>
+                        </w:rPr>
+                        <w:t>nterface</w:t>
+                      </w:r>
+                      <w:r>
+                        <w:rPr>
+                          <w:rFonts w:ascii="Segoe UI Variable Display" w:eastAsiaTheme="minorEastAsia" w:hAnsi="Segoe UI Variable Display"/>
+                          <w:color w:val="1F4E79" w:themeColor="accent1" w:themeShade="80"/>
+                          <w:lang w:val="en-US"/>
                         </w:rPr>
                         <w:t xml:space="preserve">, </w:t>
                       </w:r>
-                      <w:proofErr w:type="spellStart"/>
                       <w:r>
                         <w:rPr>
                           <w:rFonts w:ascii="Segoe UI Variable Display" w:eastAsiaTheme="minorEastAsia" w:hAnsi="Segoe UI Variable Display"/>
                           <w:color w:val="1F4E79" w:themeColor="accent1" w:themeShade="80"/>
-                        </w:rPr>
-                        <w:t>grafic</w:t>
-                      </w:r>
-                      <w:proofErr w:type="spellEnd"/>
+                          <w:lang w:val="en-US"/>
+                        </w:rPr>
+                        <w:t>G</w:t>
+                      </w:r>
                       <w:r>
                         <w:rPr>
                           <w:rFonts w:ascii="Segoe UI Variable Display" w:eastAsiaTheme="minorEastAsia" w:hAnsi="Segoe UI Variable Display"/>
                           <w:color w:val="1F4E79" w:themeColor="accent1" w:themeShade="80"/>
+                          <w:lang w:val="en-US"/>
+                        </w:rPr>
+                        <w:t>raphic</w:t>
+                      </w:r>
+                      <w:r>
+                        <w:rPr>
+                          <w:rFonts w:ascii="Segoe UI Variable Display" w:eastAsiaTheme="minorEastAsia" w:hAnsi="Segoe UI Variable Display"/>
+                          <w:color w:val="1F4E79" w:themeColor="accent1" w:themeShade="80"/>
+                          <w:lang w:val="en-US"/>
+                        </w:rPr>
+                        <w:t>,</w:t>
+                      </w:r>
+                      <w:r>
+                        <w:rPr>
+                          <w:rFonts w:ascii="Segoe UI Variable Display" w:eastAsiaTheme="minorEastAsia" w:hAnsi="Segoe UI Variable Display"/>
+                          <w:color w:val="1F4E79" w:themeColor="accent1" w:themeShade="80"/>
+                          <w:lang w:val="en-US"/>
+                        </w:rPr>
+                        <w:t xml:space="preserve"> W</w:t>
+                      </w:r>
+                      <w:r>
+                        <w:rPr>
+                          <w:rFonts w:ascii="Segoe UI Variable Display" w:eastAsiaTheme="minorEastAsia" w:hAnsi="Segoe UI Variable Display"/>
+                          <w:color w:val="1F4E79" w:themeColor="accent1" w:themeShade="80"/>
+                          <w:lang w:val="en-US"/>
+                        </w:rPr>
+                        <w:t>ireframing</w:t>
+                      </w:r>
+                      <w:r>
+                        <w:rPr>
+                          <w:rFonts w:ascii="Segoe UI Variable Display" w:eastAsiaTheme="minorEastAsia" w:hAnsi="Segoe UI Variable Display"/>
+                          <w:color w:val="1F4E79" w:themeColor="accent1" w:themeShade="80"/>
+                          <w:lang w:val="en-US"/>
+                        </w:rPr>
+                        <w:t>,</w:t>
+                      </w:r>
+                      <w:r>
+                        <w:rPr>
+                          <w:rFonts w:ascii="Segoe UI Variable Display" w:eastAsiaTheme="minorEastAsia" w:hAnsi="Segoe UI Variable Display"/>
+                          <w:color w:val="1F4E79" w:themeColor="accent1" w:themeShade="80"/>
+                          <w:lang w:val="en-US"/>
+                        </w:rPr>
+                        <w:t xml:space="preserve"> </w:t>
+                      </w:r>
+                      <w:r>
+                        <w:rPr>
+                          <w:rFonts w:ascii="Segoe UI Variable Display" w:eastAsiaTheme="minorEastAsia" w:hAnsi="Segoe UI Variable Display"/>
+                          <w:color w:val="1F4E79" w:themeColor="accent1" w:themeShade="80"/>
+                          <w:lang w:val="en-US"/>
+                        </w:rPr>
+                        <w:t>D</w:t>
+                      </w:r>
+                      <w:r>
+                        <w:rPr>
+                          <w:rFonts w:ascii="Segoe UI Variable Display" w:eastAsiaTheme="minorEastAsia" w:hAnsi="Segoe UI Variable Display"/>
+                          <w:color w:val="1F4E79" w:themeColor="accent1" w:themeShade="80"/>
+                          <w:lang w:val="en-US"/>
+                        </w:rPr>
+                        <w:t>iscovery</w:t>
+                      </w:r>
+                      <w:r>
+                        <w:rPr>
+                          <w:rFonts w:ascii="Segoe UI Variable Display" w:eastAsiaTheme="minorEastAsia" w:hAnsi="Segoe UI Variable Display"/>
+                          <w:color w:val="1F4E79" w:themeColor="accent1" w:themeShade="80"/>
+                          <w:lang w:val="en-US"/>
                         </w:rPr>
                         <w:t xml:space="preserve">, </w:t>
                       </w:r>
-                      <w:proofErr w:type="spellStart"/>
                       <w:r>
                         <w:rPr>
                           <w:rFonts w:ascii="Segoe UI Variable Display" w:eastAsiaTheme="minorEastAsia" w:hAnsi="Segoe UI Variable Display"/>
                           <w:color w:val="1F4E79" w:themeColor="accent1" w:themeShade="80"/>
-                        </w:rPr>
-                        <w:t>discovery</w:t>
-                      </w:r>
-                      <w:proofErr w:type="spellEnd"/>
+                          <w:lang w:val="en-US"/>
+                        </w:rPr>
+                        <w:t>Copywriting,</w:t>
+                      </w:r>
                       <w:r>
                         <w:rPr>
                           <w:rFonts w:ascii="Segoe UI Variable Display" w:eastAsiaTheme="minorEastAsia" w:hAnsi="Segoe UI Variable Display"/>
                           <w:color w:val="1F4E79" w:themeColor="accent1" w:themeShade="80"/>
-                        </w:rPr>
-                        <w:t xml:space="preserve">, </w:t>
-                      </w:r>
-                      <w:proofErr w:type="spellStart"/>
+                          <w:lang w:val="en-US"/>
+                        </w:rPr>
+                        <w:t xml:space="preserve"> D</w:t>
+                      </w:r>
                       <w:r>
                         <w:rPr>
                           <w:rFonts w:ascii="Segoe UI Variable Display" w:eastAsiaTheme="minorEastAsia" w:hAnsi="Segoe UI Variable Display"/>
                           <w:color w:val="1F4E79" w:themeColor="accent1" w:themeShade="80"/>
-                        </w:rPr>
-                        <w:t>wireframing</w:t>
-                      </w:r>
-                      <w:proofErr w:type="spellEnd"/>
+                          <w:lang w:val="en-US"/>
+                        </w:rPr>
+                        <w:t xml:space="preserve">esign </w:t>
+                      </w:r>
                       <w:r>
                         <w:rPr>
                           <w:rFonts w:ascii="Segoe UI Variable Display" w:eastAsiaTheme="minorEastAsia" w:hAnsi="Segoe UI Variable Display"/>
                           <w:color w:val="1F4E79" w:themeColor="accent1" w:themeShade="80"/>
-                        </w:rPr>
-                        <w:t xml:space="preserve">, user </w:t>
-                      </w:r>
-                      <w:proofErr w:type="spellStart"/>
+                          <w:lang w:val="en-US"/>
+                        </w:rPr>
+                        <w:t>&amp;</w:t>
+                      </w:r>
                       <w:r>
                         <w:rPr>
                           <w:rFonts w:ascii="Segoe UI Variable Display" w:eastAsiaTheme="minorEastAsia" w:hAnsi="Segoe UI Variable Display"/>
                           <w:color w:val="1F4E79" w:themeColor="accent1" w:themeShade="80"/>
-                        </w:rPr>
-                        <w:t>interface</w:t>
-                      </w:r>
-                      <w:proofErr w:type="spellEnd"/>
+                          <w:lang w:val="en-US"/>
+                        </w:rPr>
+                        <w:t xml:space="preserve"> </w:t>
+                      </w:r>
                       <w:r>
                         <w:rPr>
                           <w:rFonts w:ascii="Segoe UI Variable Display" w:eastAsiaTheme="minorEastAsia" w:hAnsi="Segoe UI Variable Display"/>
                           <w:color w:val="1F4E79" w:themeColor="accent1" w:themeShade="80"/>
-                        </w:rPr>
-                        <w:t>, design e sviluppo, HTML e CSS</w:t>
+                          <w:lang w:val="en-US"/>
+                        </w:rPr>
+                        <w:t>Development</w:t>
                       </w:r>
                       <w:r>
                         <w:rPr>
                           <w:rFonts w:ascii="Segoe UI Variable Display" w:eastAsiaTheme="minorEastAsia" w:hAnsi="Segoe UI Variable Display"/>
                           <w:color w:val="1F4E79" w:themeColor="accent1" w:themeShade="80"/>
+                          <w:lang w:val="en-US"/>
+                        </w:rPr>
+                        <w:t>, HTML e CSS</w:t>
+                      </w:r>
+                      <w:r>
+                        <w:rPr>
+                          <w:rFonts w:ascii="Segoe UI Variable Display" w:eastAsiaTheme="minorEastAsia" w:hAnsi="Segoe UI Variable Display"/>
+                          <w:color w:val="1F4E79" w:themeColor="accent1" w:themeShade="80"/>
+                          <w:lang w:val="en-US"/>
                         </w:rPr>
                         <w:t>.</w:t>
+                      </w:r>
+                      <w:r>
+                        <w:rPr>
+                          <w:rFonts w:ascii="Segoe UI Variable Display" w:eastAsiaTheme="minorEastAsia" w:hAnsi="Segoe UI Variable Display"/>
+                          <w:color w:val="1F4E79" w:themeColor="accent1" w:themeShade="80"/>
+                          <w:lang w:val="en-US"/>
+                        </w:rPr>
+                        <w:softHyphen/>
+                      </w:r>
+                      <w:r>
+                        <w:rPr>
+                          <w:rFonts w:ascii="Segoe UI Variable Display" w:eastAsiaTheme="minorEastAsia" w:hAnsi="Segoe UI Variable Display"/>
+                          <w:color w:val="1F4E79" w:themeColor="accent1" w:themeShade="80"/>
+                          <w:lang w:val="en-US"/>
+                        </w:rPr>
+                        <w:softHyphen/>
+                      </w:r>
+                      <w:r>
+                        <w:rPr>
+                          <w:rFonts w:ascii="Segoe UI Variable Display" w:eastAsiaTheme="minorEastAsia" w:hAnsi="Segoe UI Variable Display"/>
+                          <w:color w:val="1F4E79" w:themeColor="accent1" w:themeShade="80"/>
+                          <w:lang w:val="en-US"/>
+                        </w:rPr>
+                        <w:softHyphen/>
+                      </w:r>
+                      <w:r>
+                        <w:rPr>
+                          <w:rFonts w:ascii="Segoe UI Variable Display" w:eastAsiaTheme="minorEastAsia" w:hAnsi="Segoe UI Variable Display"/>
+                          <w:color w:val="1F4E79" w:themeColor="accent1" w:themeShade="80"/>
+                          <w:lang w:val="en-US"/>
+                        </w:rPr>
+                        <w:softHyphen/>
+                      </w:r>
+                      <w:r>
+                        <w:rPr>
+                          <w:rFonts w:ascii="Segoe UI Variable Display" w:eastAsiaTheme="minorEastAsia" w:hAnsi="Segoe UI Variable Display"/>
+                          <w:color w:val="1F4E79" w:themeColor="accent1" w:themeShade="80"/>
+                          <w:lang w:val="en-US"/>
+                        </w:rPr>
+                        <w:softHyphen/>
+                      </w:r>
+                      <w:r>
+                        <w:rPr>
+                          <w:rFonts w:ascii="Segoe UI Variable Display" w:eastAsiaTheme="minorEastAsia" w:hAnsi="Segoe UI Variable Display"/>
+                          <w:color w:val="1F4E79" w:themeColor="accent1" w:themeShade="80"/>
+                          <w:lang w:val="en-US"/>
+                        </w:rPr>
+                        <w:softHyphen/>
+                      </w:r>
+                      <w:r>
+                        <w:rPr>
+                          <w:rFonts w:ascii="Segoe UI Variable Display" w:eastAsiaTheme="minorEastAsia" w:hAnsi="Segoe UI Variable Display"/>
+                          <w:color w:val="1F4E79" w:themeColor="accent1" w:themeShade="80"/>
+                          <w:lang w:val="en-US"/>
+                        </w:rPr>
+                        <w:softHyphen/>
                       </w:r>
                     </w:p>
                   </w:txbxContent>
@@ -2670,6 +3076,7 @@
                               <w:spacing w:after="140"/>
                               <w:rPr>
                                 <w:color w:val="8496B0" w:themeColor="text2" w:themeTint="99"/>
+                                <w:lang w:val="en-US"/>
                               </w:rPr>
                             </w:pPr>
                             <w:r>
@@ -2678,6 +3085,7 @@
                                 <w:color w:val="8496B0" w:themeColor="text2" w:themeTint="99"/>
                                 <w:sz w:val="24"/>
                                 <w:szCs w:val="24"/>
+                                <w:lang w:val="en-US"/>
                               </w:rPr>
                               <w:t xml:space="preserve">I.T.S.T. J.F. Kennedy </w:t>
                             </w:r>
@@ -2688,6 +3096,7 @@
                                   <w:color w:val="8496B0" w:themeColor="text2" w:themeTint="99"/>
                                   <w:sz w:val="24"/>
                                   <w:szCs w:val="24"/>
+                                  <w:lang w:val="en-US"/>
                                 </w:rPr>
                                 <m:t>∙</m:t>
                               </m:r>
@@ -2698,28 +3107,49 @@
                                 <w:color w:val="8496B0" w:themeColor="text2" w:themeTint="99"/>
                                 <w:sz w:val="24"/>
                                 <w:szCs w:val="24"/>
+                                <w:lang w:val="en-US"/>
                               </w:rPr>
                               <w:t xml:space="preserve"> </w:t>
                             </w:r>
-                            <w:proofErr w:type="gramStart"/>
                             <w:r>
                               <w:rPr>
                                 <w:rFonts w:asciiTheme="majorHAnsi" w:eastAsiaTheme="minorEastAsia" w:hAnsiTheme="majorHAnsi" w:cstheme="majorHAnsi"/>
                                 <w:color w:val="8496B0" w:themeColor="text2" w:themeTint="99"/>
                                 <w:sz w:val="24"/>
                                 <w:szCs w:val="24"/>
-                              </w:rPr>
-                              <w:t>Settembre</w:t>
-                            </w:r>
-                            <w:proofErr w:type="gramEnd"/>
+                                <w:lang w:val="en-US"/>
+                              </w:rPr>
+                              <w:t>September</w:t>
+                            </w:r>
                             <w:r>
                               <w:rPr>
                                 <w:rFonts w:asciiTheme="majorHAnsi" w:eastAsiaTheme="minorEastAsia" w:hAnsiTheme="majorHAnsi" w:cstheme="majorHAnsi"/>
                                 <w:color w:val="8496B0" w:themeColor="text2" w:themeTint="99"/>
                                 <w:sz w:val="24"/>
                                 <w:szCs w:val="24"/>
-                              </w:rPr>
-                              <w:t xml:space="preserve"> 2017 – Giugno 2022</w:t>
+                                <w:lang w:val="en-US"/>
+                              </w:rPr>
+                              <w:t xml:space="preserve"> 2017 – </w:t>
+                            </w:r>
+                            <w:r>
+                              <w:rPr>
+                                <w:rFonts w:asciiTheme="majorHAnsi" w:eastAsiaTheme="minorEastAsia" w:hAnsiTheme="majorHAnsi" w:cstheme="majorHAnsi"/>
+                                <w:color w:val="8496B0" w:themeColor="text2" w:themeTint="99"/>
+                                <w:sz w:val="24"/>
+                                <w:szCs w:val="24"/>
+                                <w:lang w:val="en-US"/>
+                              </w:rPr>
+                              <w:t>June</w:t>
+                            </w:r>
+                            <w:r>
+                              <w:rPr>
+                                <w:rFonts w:asciiTheme="majorHAnsi" w:eastAsiaTheme="minorEastAsia" w:hAnsiTheme="majorHAnsi" w:cstheme="majorHAnsi"/>
+                                <w:color w:val="8496B0" w:themeColor="text2" w:themeTint="99"/>
+                                <w:sz w:val="24"/>
+                                <w:szCs w:val="24"/>
+                                <w:lang w:val="en-US"/>
+                              </w:rPr>
+                              <w:t xml:space="preserve"> 2022</w:t>
                             </w:r>
                           </w:p>
                         </w:txbxContent>
@@ -2752,6 +3182,7 @@
                         <w:spacing w:after="140"/>
                         <w:rPr>
                           <w:color w:val="8496B0" w:themeColor="text2" w:themeTint="99"/>
+                          <w:lang w:val="en-US"/>
                         </w:rPr>
                       </w:pPr>
                       <w:r>
@@ -2760,6 +3191,7 @@
                           <w:color w:val="8496B0" w:themeColor="text2" w:themeTint="99"/>
                           <w:sz w:val="24"/>
                           <w:szCs w:val="24"/>
+                          <w:lang w:val="en-US"/>
                         </w:rPr>
                         <w:t xml:space="preserve">I.T.S.T. J.F. Kennedy </w:t>
                       </w:r>
@@ -2770,6 +3202,7 @@
                             <w:color w:val="8496B0" w:themeColor="text2" w:themeTint="99"/>
                             <w:sz w:val="24"/>
                             <w:szCs w:val="24"/>
+                            <w:lang w:val="en-US"/>
                           </w:rPr>
                           <m:t>∙</m:t>
                         </m:r>
@@ -2780,28 +3213,49 @@
                           <w:color w:val="8496B0" w:themeColor="text2" w:themeTint="99"/>
                           <w:sz w:val="24"/>
                           <w:szCs w:val="24"/>
+                          <w:lang w:val="en-US"/>
                         </w:rPr>
                         <w:t xml:space="preserve"> </w:t>
                       </w:r>
-                      <w:proofErr w:type="gramStart"/>
                       <w:r>
                         <w:rPr>
                           <w:rFonts w:asciiTheme="majorHAnsi" w:eastAsiaTheme="minorEastAsia" w:hAnsiTheme="majorHAnsi" w:cstheme="majorHAnsi"/>
                           <w:color w:val="8496B0" w:themeColor="text2" w:themeTint="99"/>
                           <w:sz w:val="24"/>
                           <w:szCs w:val="24"/>
-                        </w:rPr>
-                        <w:t>Settembre</w:t>
-                      </w:r>
-                      <w:proofErr w:type="gramEnd"/>
+                          <w:lang w:val="en-US"/>
+                        </w:rPr>
+                        <w:t>September</w:t>
+                      </w:r>
                       <w:r>
                         <w:rPr>
                           <w:rFonts w:asciiTheme="majorHAnsi" w:eastAsiaTheme="minorEastAsia" w:hAnsiTheme="majorHAnsi" w:cstheme="majorHAnsi"/>
                           <w:color w:val="8496B0" w:themeColor="text2" w:themeTint="99"/>
                           <w:sz w:val="24"/>
                           <w:szCs w:val="24"/>
-                        </w:rPr>
-                        <w:t xml:space="preserve"> 2017 – Giugno 2022</w:t>
+                          <w:lang w:val="en-US"/>
+                        </w:rPr>
+                        <w:t xml:space="preserve"> 2017 – </w:t>
+                      </w:r>
+                      <w:r>
+                        <w:rPr>
+                          <w:rFonts w:asciiTheme="majorHAnsi" w:eastAsiaTheme="minorEastAsia" w:hAnsiTheme="majorHAnsi" w:cstheme="majorHAnsi"/>
+                          <w:color w:val="8496B0" w:themeColor="text2" w:themeTint="99"/>
+                          <w:sz w:val="24"/>
+                          <w:szCs w:val="24"/>
+                          <w:lang w:val="en-US"/>
+                        </w:rPr>
+                        <w:t>June</w:t>
+                      </w:r>
+                      <w:r>
+                        <w:rPr>
+                          <w:rFonts w:asciiTheme="majorHAnsi" w:eastAsiaTheme="minorEastAsia" w:hAnsiTheme="majorHAnsi" w:cstheme="majorHAnsi"/>
+                          <w:color w:val="8496B0" w:themeColor="text2" w:themeTint="99"/>
+                          <w:sz w:val="24"/>
+                          <w:szCs w:val="24"/>
+                          <w:lang w:val="en-US"/>
+                        </w:rPr>
+                        <w:t xml:space="preserve"> 2022</w:t>
                       </w:r>
                     </w:p>
                   </w:txbxContent>
@@ -2967,7 +3421,7 @@
         <mc:AlternateContent>
           <mc:Choice Requires="wps">
             <w:drawing>
-              <wp:anchor distT="0" distB="0" distL="114300" distR="114300" simplePos="0" relativeHeight="251708416" behindDoc="0" locked="0" layoutInCell="1" allowOverlap="1" wp14:anchorId="4FF466A3" wp14:editId="28EBC96E">
+              <wp:anchor distT="0" distB="0" distL="114300" distR="114300" simplePos="0" relativeHeight="251708416" behindDoc="0" locked="0" layoutInCell="1" allowOverlap="1" wp14:anchorId="4FF466A3" wp14:editId="6936466E">
                 <wp:simplePos x="0" y="0"/>
                 <wp:positionH relativeFrom="column">
                   <wp:posOffset>-81461</wp:posOffset>
@@ -3023,7 +3477,7 @@
           </mc:Choice>
           <mc:Fallback>
             <w:pict>
-              <v:line w14:anchorId="7A757A4D" id="Connettore 1 53" o:spid="_x0000_s1026" style="position:absolute;z-index:251708416;visibility:visible;mso-wrap-style:square;mso-wrap-distance-left:9pt;mso-wrap-distance-top:0;mso-wrap-distance-right:9pt;mso-wrap-distance-bottom:0;mso-position-horizontal:absolute;mso-position-horizontal-relative:text;mso-position-vertical:absolute;mso-position-vertical-relative:text" from="-6.4pt,15pt" to="492.2pt,15pt" o:gfxdata="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" strokecolor="#212934 [1615]" strokeweight=".5pt">
+              <v:line w14:anchorId="72458EA2" id="Connettore 1 53" o:spid="_x0000_s1026" style="position:absolute;z-index:251708416;visibility:visible;mso-wrap-style:square;mso-wrap-distance-left:9pt;mso-wrap-distance-top:0;mso-wrap-distance-right:9pt;mso-wrap-distance-bottom:0;mso-position-horizontal:absolute;mso-position-horizontal-relative:text;mso-position-vertical:absolute;mso-position-vertical-relative:text" from="-6.4pt,15pt" to="492.2pt,15pt" o:gfxdata="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" strokecolor="#212934 [1615]" strokeweight=".5pt">
                 <v:stroke joinstyle="miter"/>
               </v:line>
             </w:pict>
@@ -3039,23 +3493,19 @@
         </w:rPr>
       </w:pPr>
       <w:r>
-        <w:rPr>
-          <w:noProof/>
-          <w:lang w:val="en-US"/>
-        </w:rPr>
         <w:drawing>
-          <wp:anchor distT="0" distB="0" distL="114300" distR="114300" simplePos="0" relativeHeight="251732992" behindDoc="0" locked="0" layoutInCell="1" allowOverlap="1" wp14:anchorId="02964E07" wp14:editId="582DB8D4">
+          <wp:anchor distT="0" distB="0" distL="114300" distR="114300" simplePos="0" relativeHeight="251749376" behindDoc="1" locked="0" layoutInCell="1" allowOverlap="1" wp14:anchorId="27B5A0CD" wp14:editId="1D547450">
             <wp:simplePos x="0" y="0"/>
-            <wp:positionH relativeFrom="margin">
-              <wp:posOffset>5194544</wp:posOffset>
+            <wp:positionH relativeFrom="column">
+              <wp:posOffset>5009658</wp:posOffset>
             </wp:positionH>
-            <wp:positionV relativeFrom="margin">
-              <wp:posOffset>6187440</wp:posOffset>
+            <wp:positionV relativeFrom="paragraph">
+              <wp:posOffset>70560</wp:posOffset>
             </wp:positionV>
-            <wp:extent cx="993140" cy="1592580"/>
+            <wp:extent cx="1194435" cy="1793923"/>
             <wp:effectExtent l="0" t="0" r="0" b="0"/>
-            <wp:wrapSquare wrapText="bothSides"/>
-            <wp:docPr id="13" name="Immagine 13"/>
+            <wp:wrapNone/>
+            <wp:docPr id="26" name="Immagine 26"/>
             <wp:cNvGraphicFramePr>
               <a:graphicFrameLocks xmlns:a="http://schemas.openxmlformats.org/drawingml/2006/main" noChangeAspect="1"/>
             </wp:cNvGraphicFramePr>
@@ -3063,7 +3513,7 @@
               <a:graphicData uri="http://schemas.openxmlformats.org/drawingml/2006/picture">
                 <pic:pic xmlns:pic="http://schemas.openxmlformats.org/drawingml/2006/picture">
                   <pic:nvPicPr>
-                    <pic:cNvPr id="13" name="Immagine 13"/>
+                    <pic:cNvPr id="1" name=""/>
                     <pic:cNvPicPr/>
                   </pic:nvPicPr>
                   <pic:blipFill>
@@ -3081,7 +3531,7 @@
                   <pic:spPr>
                     <a:xfrm>
                       <a:off x="0" y="0"/>
-                      <a:ext cx="993140" cy="1592580"/>
+                      <a:ext cx="1196608" cy="1797186"/>
                     </a:xfrm>
                     <a:prstGeom prst="rect">
                       <a:avLst/>
@@ -3090,10 +3540,10 @@
                 </pic:pic>
               </a:graphicData>
             </a:graphic>
-            <wp14:sizeRelH relativeFrom="margin">
+            <wp14:sizeRelH relativeFrom="page">
               <wp14:pctWidth>0</wp14:pctWidth>
             </wp14:sizeRelH>
-            <wp14:sizeRelV relativeFrom="margin">
+            <wp14:sizeRelV relativeFrom="page">
               <wp14:pctHeight>0</wp14:pctHeight>
             </wp14:sizeRelV>
           </wp:anchor>
@@ -3107,13 +3557,13 @@
         <mc:AlternateContent>
           <mc:Choice Requires="wps">
             <w:drawing>
-              <wp:anchor distT="0" distB="0" distL="114300" distR="114300" simplePos="0" relativeHeight="251731968" behindDoc="0" locked="0" layoutInCell="1" allowOverlap="1" wp14:anchorId="58C3E36B" wp14:editId="166375D5">
+              <wp:anchor distT="0" distB="0" distL="114300" distR="114300" simplePos="0" relativeHeight="251731968" behindDoc="0" locked="0" layoutInCell="1" allowOverlap="1" wp14:anchorId="58C3E36B" wp14:editId="76617892">
                 <wp:simplePos x="0" y="0"/>
                 <wp:positionH relativeFrom="column">
-                  <wp:posOffset>3950921</wp:posOffset>
+                  <wp:posOffset>4083070</wp:posOffset>
                 </wp:positionH>
                 <wp:positionV relativeFrom="paragraph">
-                  <wp:posOffset>86995</wp:posOffset>
+                  <wp:posOffset>72247</wp:posOffset>
                 </wp:positionV>
                 <wp:extent cx="1320800" cy="387350"/>
                 <wp:effectExtent l="0" t="0" r="0" b="6350"/>
@@ -3209,7 +3659,7 @@
           </mc:Choice>
           <mc:Fallback>
             <w:pict>
-              <v:shape w14:anchorId="58C3E36B" id="Casella di testo 12" o:spid="_x0000_s1042" type="#_x0000_t202" style="position:absolute;margin-left:311.1pt;margin-top:6.85pt;width:104pt;height:30.5pt;z-index:251731968;visibility:visible;mso-wrap-style:square;mso-width-percent:0;mso-wrap-distance-left:9pt;mso-wrap-distance-top:0;mso-wrap-distance-right:9pt;mso-wrap-distance-bottom:0;mso-position-horizontal:absolute;mso-position-horizontal-relative:text;mso-position-vertical:absolute;mso-position-vertical-relative:text;mso-width-percent:0;mso-width-relative:margin;v-text-anchor:top" o:gfxdata="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" fillcolor="white [3201]" stroked="f" strokeweight=".5pt">
+              <v:shape w14:anchorId="58C3E36B" id="Casella di testo 12" o:spid="_x0000_s1042" type="#_x0000_t202" style="position:absolute;margin-left:321.5pt;margin-top:5.7pt;width:104pt;height:30.5pt;z-index:251731968;visibility:visible;mso-wrap-style:square;mso-width-percent:0;mso-wrap-distance-left:9pt;mso-wrap-distance-top:0;mso-wrap-distance-right:9pt;mso-wrap-distance-bottom:0;mso-position-horizontal:absolute;mso-position-horizontal-relative:text;mso-position-vertical:absolute;mso-position-vertical-relative:text;mso-width-percent:0;mso-width-relative:margin;v-text-anchor:top" o:gfxdata="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" fillcolor="white [3201]" stroked="f" strokeweight=".5pt">
                 <v:textbox>
                   <w:txbxContent>
                     <w:p>
@@ -3258,10 +3708,79 @@
           <w:noProof/>
           <w:lang w:eastAsia="it-IT"/>
         </w:rPr>
+        <w:drawing>
+          <wp:anchor distT="0" distB="0" distL="114300" distR="114300" simplePos="0" relativeHeight="251747328" behindDoc="1" locked="0" layoutInCell="1" allowOverlap="1" wp14:anchorId="525AD5F4" wp14:editId="40EDD628">
+            <wp:simplePos x="0" y="0"/>
+            <wp:positionH relativeFrom="column">
+              <wp:posOffset>2064037</wp:posOffset>
+            </wp:positionH>
+            <wp:positionV relativeFrom="paragraph">
+              <wp:posOffset>78125</wp:posOffset>
+            </wp:positionV>
+            <wp:extent cx="1917290" cy="1820504"/>
+            <wp:effectExtent l="0" t="0" r="635" b="0"/>
+            <wp:wrapTight wrapText="bothSides">
+              <wp:wrapPolygon edited="0">
+                <wp:start x="0" y="0"/>
+                <wp:lineTo x="0" y="21404"/>
+                <wp:lineTo x="21464" y="21404"/>
+                <wp:lineTo x="21464" y="0"/>
+                <wp:lineTo x="0" y="0"/>
+              </wp:wrapPolygon>
+            </wp:wrapTight>
+            <wp:docPr id="22" name="Immagine 22" descr="Immagine che contiene testo&#10;&#10;Descrizione generata automaticamente"/>
+            <wp:cNvGraphicFramePr>
+              <a:graphicFrameLocks xmlns:a="http://schemas.openxmlformats.org/drawingml/2006/main" noChangeAspect="1"/>
+            </wp:cNvGraphicFramePr>
+            <a:graphic xmlns:a="http://schemas.openxmlformats.org/drawingml/2006/main">
+              <a:graphicData uri="http://schemas.openxmlformats.org/drawingml/2006/picture">
+                <pic:pic xmlns:pic="http://schemas.openxmlformats.org/drawingml/2006/picture">
+                  <pic:nvPicPr>
+                    <pic:cNvPr id="22" name="Immagine 22" descr="Immagine che contiene testo&#10;&#10;Descrizione generata automaticamente"/>
+                    <pic:cNvPicPr/>
+                  </pic:nvPicPr>
+                  <pic:blipFill>
+                    <a:blip r:embed="rId12" cstate="print">
+                      <a:extLst>
+                        <a:ext uri="{28A0092B-C50C-407E-A947-70E740481C1C}">
+                          <a14:useLocalDpi xmlns:a14="http://schemas.microsoft.com/office/drawing/2010/main" val="0"/>
+                        </a:ext>
+                      </a:extLst>
+                    </a:blip>
+                    <a:stretch>
+                      <a:fillRect/>
+                    </a:stretch>
+                  </pic:blipFill>
+                  <pic:spPr>
+                    <a:xfrm>
+                      <a:off x="0" y="0"/>
+                      <a:ext cx="1917290" cy="1820504"/>
+                    </a:xfrm>
+                    <a:prstGeom prst="rect">
+                      <a:avLst/>
+                    </a:prstGeom>
+                  </pic:spPr>
+                </pic:pic>
+              </a:graphicData>
+            </a:graphic>
+            <wp14:sizeRelH relativeFrom="page">
+              <wp14:pctWidth>0</wp14:pctWidth>
+            </wp14:sizeRelH>
+            <wp14:sizeRelV relativeFrom="page">
+              <wp14:pctHeight>0</wp14:pctHeight>
+            </wp14:sizeRelV>
+          </wp:anchor>
+        </w:drawing>
+      </w:r>
+      <w:r>
+        <w:rPr>
+          <w:noProof/>
+          <w:lang w:eastAsia="it-IT"/>
+        </w:rPr>
         <mc:AlternateContent>
           <mc:Choice Requires="wps">
             <w:drawing>
-              <wp:anchor distT="0" distB="0" distL="114300" distR="114300" simplePos="0" relativeHeight="251677696" behindDoc="0" locked="0" layoutInCell="1" allowOverlap="1" wp14:anchorId="53B704D4" wp14:editId="7F268053">
+              <wp:anchor distT="0" distB="0" distL="114300" distR="114300" simplePos="0" relativeHeight="251677696" behindDoc="0" locked="0" layoutInCell="1" allowOverlap="1" wp14:anchorId="53B704D4" wp14:editId="3DF76920">
                 <wp:simplePos x="0" y="0"/>
                 <wp:positionH relativeFrom="column">
                   <wp:posOffset>944440</wp:posOffset>
@@ -3392,72 +3911,12 @@
       <w:r>
         <w:rPr>
           <w:noProof/>
-        </w:rPr>
-        <w:drawing>
-          <wp:anchor distT="0" distB="0" distL="114300" distR="114300" simplePos="0" relativeHeight="251729920" behindDoc="0" locked="0" layoutInCell="1" allowOverlap="1" wp14:anchorId="7AA2A8B2" wp14:editId="3CE51E7E">
-            <wp:simplePos x="0" y="0"/>
-            <wp:positionH relativeFrom="column">
-              <wp:posOffset>2063506</wp:posOffset>
-            </wp:positionH>
-            <wp:positionV relativeFrom="paragraph">
-              <wp:posOffset>190110</wp:posOffset>
-            </wp:positionV>
-            <wp:extent cx="1453515" cy="1431925"/>
-            <wp:effectExtent l="0" t="0" r="0" b="3175"/>
-            <wp:wrapSquare wrapText="bothSides"/>
-            <wp:docPr id="9" name="Immagine 9"/>
-            <wp:cNvGraphicFramePr>
-              <a:graphicFrameLocks xmlns:a="http://schemas.openxmlformats.org/drawingml/2006/main" noChangeAspect="1"/>
-            </wp:cNvGraphicFramePr>
-            <a:graphic xmlns:a="http://schemas.openxmlformats.org/drawingml/2006/main">
-              <a:graphicData uri="http://schemas.openxmlformats.org/drawingml/2006/picture">
-                <pic:pic xmlns:pic="http://schemas.openxmlformats.org/drawingml/2006/picture">
-                  <pic:nvPicPr>
-                    <pic:cNvPr id="9" name="Immagine 9"/>
-                    <pic:cNvPicPr/>
-                  </pic:nvPicPr>
-                  <pic:blipFill>
-                    <a:blip r:embed="rId12" cstate="print">
-                      <a:extLst>
-                        <a:ext uri="{28A0092B-C50C-407E-A947-70E740481C1C}">
-                          <a14:useLocalDpi xmlns:a14="http://schemas.microsoft.com/office/drawing/2010/main" val="0"/>
-                        </a:ext>
-                      </a:extLst>
-                    </a:blip>
-                    <a:stretch>
-                      <a:fillRect/>
-                    </a:stretch>
-                  </pic:blipFill>
-                  <pic:spPr>
-                    <a:xfrm>
-                      <a:off x="0" y="0"/>
-                      <a:ext cx="1453515" cy="1431925"/>
-                    </a:xfrm>
-                    <a:prstGeom prst="rect">
-                      <a:avLst/>
-                    </a:prstGeom>
-                  </pic:spPr>
-                </pic:pic>
-              </a:graphicData>
-            </a:graphic>
-            <wp14:sizeRelH relativeFrom="page">
-              <wp14:pctWidth>0</wp14:pctWidth>
-            </wp14:sizeRelH>
-            <wp14:sizeRelV relativeFrom="page">
-              <wp14:pctHeight>0</wp14:pctHeight>
-            </wp14:sizeRelV>
-          </wp:anchor>
-        </w:drawing>
-      </w:r>
-      <w:r>
-        <w:rPr>
-          <w:noProof/>
           <w:lang w:eastAsia="it-IT"/>
         </w:rPr>
         <mc:AlternateContent>
           <mc:Choice Requires="wps">
             <w:drawing>
-              <wp:anchor distT="0" distB="0" distL="114300" distR="114300" simplePos="0" relativeHeight="251676672" behindDoc="0" locked="0" layoutInCell="1" allowOverlap="1" wp14:anchorId="724301C6" wp14:editId="07D2EABD">
+              <wp:anchor distT="0" distB="0" distL="114300" distR="114300" simplePos="0" relativeHeight="251676672" behindDoc="0" locked="0" layoutInCell="1" allowOverlap="1" wp14:anchorId="724301C6" wp14:editId="095E236D">
                 <wp:simplePos x="0" y="0"/>
                 <wp:positionH relativeFrom="column">
                   <wp:posOffset>-103834</wp:posOffset>
@@ -3653,6 +4112,9 @@
     </w:p>
     <w:p>
       <w:r>
+        <w:t xml:space="preserve"> </w:t>
+      </w:r>
+      <w:r>
         <w:rPr>
           <w:noProof/>
           <w:lang w:eastAsia="it-IT"/>
@@ -3660,13 +4122,13 @@
         <mc:AlternateContent>
           <mc:Choice Requires="wps">
             <w:drawing>
-              <wp:anchor distT="0" distB="0" distL="114300" distR="114300" simplePos="0" relativeHeight="251736064" behindDoc="0" locked="0" layoutInCell="1" allowOverlap="1" wp14:anchorId="0CB12796" wp14:editId="6AD0AD75">
+              <wp:anchor distT="0" distB="0" distL="114300" distR="114300" simplePos="0" relativeHeight="251736064" behindDoc="0" locked="0" layoutInCell="1" allowOverlap="1" wp14:anchorId="0CB12796" wp14:editId="3DDF3FE5">
                 <wp:simplePos x="0" y="0"/>
                 <wp:positionH relativeFrom="column">
-                  <wp:posOffset>946785</wp:posOffset>
+                  <wp:posOffset>1031178</wp:posOffset>
                 </wp:positionH>
                 <wp:positionV relativeFrom="paragraph">
-                  <wp:posOffset>1494399</wp:posOffset>
+                  <wp:posOffset>1531026</wp:posOffset>
                 </wp:positionV>
                 <wp:extent cx="1117600" cy="387350"/>
                 <wp:effectExtent l="0" t="0" r="0" b="6350"/>
@@ -3751,7 +4213,7 @@
           </mc:Choice>
           <mc:Fallback>
             <w:pict>
-              <v:shape w14:anchorId="0CB12796" id="Casella di testo 21" o:spid="_x0000_s1045" type="#_x0000_t202" style="position:absolute;margin-left:74.55pt;margin-top:117.65pt;width:88pt;height:30.5pt;z-index:251736064;visibility:visible;mso-wrap-style:square;mso-width-percent:0;mso-wrap-distance-left:9pt;mso-wrap-distance-top:0;mso-wrap-distance-right:9pt;mso-wrap-distance-bottom:0;mso-position-horizontal:absolute;mso-position-horizontal-relative:text;mso-position-vertical:absolute;mso-position-vertical-relative:text;mso-width-percent:0;mso-width-relative:margin;v-text-anchor:top" o:gfxdata="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" fillcolor="white [3201]" stroked="f" strokeweight=".5pt">
+              <v:shape w14:anchorId="0CB12796" id="Casella di testo 21" o:spid="_x0000_s1045" type="#_x0000_t202" style="position:absolute;margin-left:81.2pt;margin-top:120.55pt;width:88pt;height:30.5pt;z-index:251736064;visibility:visible;mso-wrap-style:square;mso-width-percent:0;mso-wrap-distance-left:9pt;mso-wrap-distance-top:0;mso-wrap-distance-right:9pt;mso-wrap-distance-bottom:0;mso-position-horizontal:absolute;mso-position-horizontal-relative:text;mso-position-vertical:absolute;mso-position-vertical-relative:text;mso-width-percent:0;mso-width-relative:margin;v-text-anchor:top" o:gfxdata="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" fillcolor="white [3201]" stroked="f" strokeweight=".5pt">
                 <v:textbox>
                   <w:txbxContent>
                     <w:p>
@@ -3787,21 +4249,21 @@
       <w:r>
         <w:rPr>
           <w:noProof/>
-          <w:lang w:val="en-US"/>
+          <w:lang w:eastAsia="it-IT"/>
         </w:rPr>
         <w:drawing>
-          <wp:anchor distT="0" distB="0" distL="114300" distR="114300" simplePos="0" relativeHeight="251734016" behindDoc="0" locked="0" layoutInCell="1" allowOverlap="1" wp14:anchorId="0A7BBA92" wp14:editId="679CD855">
+          <wp:anchor distT="0" distB="0" distL="114300" distR="114300" simplePos="0" relativeHeight="251748352" behindDoc="1" locked="0" layoutInCell="1" allowOverlap="1" wp14:anchorId="224B32BA" wp14:editId="7F372F47">
             <wp:simplePos x="0" y="0"/>
-            <wp:positionH relativeFrom="margin">
-              <wp:posOffset>2062480</wp:posOffset>
+            <wp:positionH relativeFrom="column">
+              <wp:posOffset>2148102</wp:posOffset>
             </wp:positionH>
-            <wp:positionV relativeFrom="margin">
-              <wp:posOffset>7957527</wp:posOffset>
+            <wp:positionV relativeFrom="paragraph">
+              <wp:posOffset>1611712</wp:posOffset>
             </wp:positionV>
-            <wp:extent cx="1437640" cy="1388110"/>
+            <wp:extent cx="1732915" cy="1631315"/>
             <wp:effectExtent l="0" t="0" r="0" b="0"/>
-            <wp:wrapSquare wrapText="bothSides"/>
-            <wp:docPr id="17" name="Immagine 17" descr="Immagine che contiene testo&#10;&#10;Descrizione generata automaticamente"/>
+            <wp:wrapNone/>
+            <wp:docPr id="25" name="Immagine 25" descr="Immagine che contiene testo&#10;&#10;Descrizione generata automaticamente"/>
             <wp:cNvGraphicFramePr>
               <a:graphicFrameLocks xmlns:a="http://schemas.openxmlformats.org/drawingml/2006/main" noChangeAspect="1"/>
             </wp:cNvGraphicFramePr>
@@ -3809,7 +4271,7 @@
               <a:graphicData uri="http://schemas.openxmlformats.org/drawingml/2006/picture">
                 <pic:pic xmlns:pic="http://schemas.openxmlformats.org/drawingml/2006/picture">
                   <pic:nvPicPr>
-                    <pic:cNvPr id="17" name="Immagine 17" descr="Immagine che contiene testo&#10;&#10;Descrizione generata automaticamente"/>
+                    <pic:cNvPr id="25" name="Immagine 25" descr="Immagine che contiene testo&#10;&#10;Descrizione generata automaticamente"/>
                     <pic:cNvPicPr/>
                   </pic:nvPicPr>
                   <pic:blipFill>
@@ -3827,7 +4289,7 @@
                   <pic:spPr>
                     <a:xfrm>
                       <a:off x="0" y="0"/>
-                      <a:ext cx="1437640" cy="1388110"/>
+                      <a:ext cx="1732915" cy="1631315"/>
                     </a:xfrm>
                     <a:prstGeom prst="rect">
                       <a:avLst/>
@@ -3863,7 +4325,7 @@
         <mc:AlternateContent>
           <mc:Choice Requires="wps">
             <w:drawing>
-              <wp:anchor distT="0" distB="0" distL="114300" distR="114300" simplePos="0" relativeHeight="251740160" behindDoc="0" locked="0" layoutInCell="1" allowOverlap="1" wp14:anchorId="62E05D4F" wp14:editId="5681E0CD">
+              <wp:anchor distT="0" distB="0" distL="114300" distR="114300" simplePos="0" relativeHeight="251740160" behindDoc="0" locked="0" layoutInCell="1" allowOverlap="1" wp14:anchorId="62E05D4F" wp14:editId="0BEF6058">
                 <wp:simplePos x="0" y="0"/>
                 <wp:positionH relativeFrom="column">
                   <wp:posOffset>-438248</wp:posOffset>
@@ -3926,7 +4388,7 @@
           </mc:Choice>
           <mc:Fallback>
             <w:pict>
-              <v:oval w14:anchorId="373961EF" id="Ovale 23" o:spid="_x0000_s1026" style="position:absolute;margin-left:-34.5pt;margin-top:25.8pt;width:31.1pt;height:31.95pt;z-index:251740160;visibility:visible;mso-wrap-style:square;mso-width-percent:0;mso-height-percent:0;mso-wrap-distance-left:9pt;mso-wrap-distance-top:0;mso-wrap-distance-right:9pt;mso-wrap-distance-bottom:0;mso-position-horizontal:absolute;mso-position-horizontal-relative:text;mso-position-vertical:absolute;mso-position-vertical-relative:text;mso-width-percent:0;mso-height-percent:0;mso-width-relative:margin;mso-height-relative:margin;v-text-anchor:middle" o:gfxdata="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" fillcolor="#deebf7" strokecolor="#deebf7" strokeweight="1pt">
+              <v:oval w14:anchorId="2BE08729" id="Ovale 23" o:spid="_x0000_s1026" style="position:absolute;margin-left:-34.5pt;margin-top:25.8pt;width:31.1pt;height:31.95pt;z-index:251740160;visibility:visible;mso-wrap-style:square;mso-width-percent:0;mso-height-percent:0;mso-wrap-distance-left:9pt;mso-wrap-distance-top:0;mso-wrap-distance-right:9pt;mso-wrap-distance-bottom:0;mso-position-horizontal:absolute;mso-position-horizontal-relative:text;mso-position-vertical:absolute;mso-position-vertical-relative:text;mso-width-percent:0;mso-height-percent:0;mso-width-relative:margin;mso-height-relative:margin;v-text-anchor:middle" o:gfxdata="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" fillcolor="#deebf7" strokecolor="#deebf7" strokeweight="1pt">
                 <v:stroke joinstyle="miter"/>
               </v:oval>
             </w:pict>
@@ -4025,6 +4487,24 @@
           <w:lang w:val="en-US"/>
         </w:rPr>
       </w:pPr>
+      <w:r>
+        <w:rPr>
+          <w:lang w:val="en-US"/>
+        </w:rPr>
+        <w:softHyphen/>
+      </w:r>
+      <w:r>
+        <w:rPr>
+          <w:lang w:val="en-US"/>
+        </w:rPr>
+        <w:softHyphen/>
+      </w:r>
+      <w:r>
+        <w:rPr>
+          <w:lang w:val="en-US"/>
+        </w:rPr>
+        <w:softHyphen/>
+      </w:r>
       <w:r>
         <w:rPr>
           <w:lang w:val="en-US"/>
@@ -4434,6 +4914,7 @@
     <w:lsdException w:name="HTML Sample" w:semiHidden="1" w:unhideWhenUsed="1"/>
     <w:lsdException w:name="HTML Typewriter" w:semiHidden="1" w:unhideWhenUsed="1"/>
     <w:lsdException w:name="HTML Variable" w:semiHidden="1" w:unhideWhenUsed="1"/>
+    <w:lsdException w:name="Normal Table" w:semiHidden="1" w:unhideWhenUsed="1"/>
     <w:lsdException w:name="annotation subject" w:semiHidden="1" w:unhideWhenUsed="1"/>
     <w:lsdException w:name="No List" w:semiHidden="1" w:unhideWhenUsed="1"/>
     <w:lsdException w:name="Outline List 1" w:semiHidden="1" w:unhideWhenUsed="1"/>
@@ -4476,8 +4957,11 @@
     <w:lsdException w:name="Table Contemporary" w:semiHidden="1" w:unhideWhenUsed="1"/>
     <w:lsdException w:name="Table Elegant" w:semiHidden="1" w:unhideWhenUsed="1"/>
     <w:lsdException w:name="Table Professional" w:semiHidden="1" w:unhideWhenUsed="1"/>
+    <w:lsdException w:name="Table Subtle 1" w:semiHidden="1" w:unhideWhenUsed="1"/>
     <w:lsdException w:name="Table Subtle 2" w:semiHidden="1" w:unhideWhenUsed="1"/>
     <w:lsdException w:name="Table Web 1" w:semiHidden="1" w:unhideWhenUsed="1"/>
+    <w:lsdException w:name="Table Web 2" w:semiHidden="1" w:unhideWhenUsed="1"/>
+    <w:lsdException w:name="Table Web 3" w:semiHidden="1" w:unhideWhenUsed="1"/>
     <w:lsdException w:name="Balloon Text" w:semiHidden="1" w:unhideWhenUsed="1"/>
     <w:lsdException w:name="Table Grid" w:uiPriority="39"/>
     <w:lsdException w:name="Table Theme" w:semiHidden="1" w:unhideWhenUsed="1"/>

</xml_diff>